<commit_message>
All charts Calibri 7 (see attached document) Chart size changed (see attached pictures) Charts must not touch lines of tables they are in (see attached pictures)
</commit_message>
<xml_diff>
--- a/Branches/2.0/src/Word/Blocks/iResearch_(Bar Chart).docx
+++ b/Branches/2.0/src/Word/Blocks/iResearch_(Bar Chart).docx
@@ -4,7 +4,7 @@
   <w:body>
     <w:tbl>
       <w:tblPr>
-        <w:tblW w:w="10350" w:type="dxa"/>
+        <w:tblW w:w="10368" w:type="dxa"/>
         <w:tblInd w:w="108" w:type="dxa"/>
         <w:shd w:val="clear" w:color="auto" w:fill="FFFFFF" w:themeFill="background1"/>
         <w:tblLayout w:type="fixed"/>
@@ -12,9 +12,12 @@
       </w:tblPr>
       <w:tblGrid>
         <w:gridCol w:w="10350"/>
+        <w:gridCol w:w="18"/>
       </w:tblGrid>
       <w:tr>
         <w:trPr>
+          <w:gridAfter w:val="1"/>
+          <w:wAfter w:w="18" w:type="dxa"/>
           <w:trHeight w:val="144"/>
         </w:trPr>
         <w:tc>
@@ -39,18 +42,23 @@
       </w:tr>
       <w:tr>
         <w:trPr>
-          <w:trHeight w:val="3183"/>
+          <w:trHeight w:val="3600"/>
         </w:trPr>
         <w:tc>
           <w:tcPr>
-            <w:tcW w:w="10350" w:type="dxa"/>
+            <w:tcW w:w="10368" w:type="dxa"/>
+            <w:gridSpan w:val="2"/>
             <w:tcBorders>
               <w:top w:val="single" w:sz="6" w:space="0" w:color="396295" w:themeColor="accent6" w:themeShade="80"/>
               <w:bottom w:val="single" w:sz="6" w:space="0" w:color="396295" w:themeColor="accent6" w:themeShade="80"/>
             </w:tcBorders>
             <w:shd w:val="clear" w:color="auto" w:fill="FFFFFF" w:themeFill="background1"/>
+            <w:vAlign w:val="center"/>
           </w:tcPr>
           <w:p>
+            <w:pPr>
+              <w:jc w:val="center"/>
+            </w:pPr>
             <w:r>
               <w:rPr>
                 <w:noProof/>
@@ -74,6 +82,8 @@
       </w:tr>
       <w:tr>
         <w:trPr>
+          <w:gridAfter w:val="1"/>
+          <w:wAfter w:w="18" w:type="dxa"/>
           <w:trHeight w:val="189"/>
         </w:trPr>
         <w:tc>
@@ -17960,7 +17970,7 @@
           <c:xMode val="edge"/>
           <c:yMode val="edge"/>
           <c:x val="7.0158751430509633E-2"/>
-          <c:y val="6.9162901158442092E-2"/>
+          <c:y val="6.9162901158442147E-2"/>
           <c:w val="0.89840672210906158"/>
           <c:h val="0.76232379811999984"/>
         </c:manualLayout>
@@ -18038,11 +18048,11 @@
           </c:val>
         </c:ser>
         <c:gapWidth val="100"/>
-        <c:axId val="89280896"/>
-        <c:axId val="89282432"/>
+        <c:axId val="89539328"/>
+        <c:axId val="89567232"/>
       </c:barChart>
       <c:catAx>
-        <c:axId val="89280896"/>
+        <c:axId val="89539328"/>
         <c:scaling>
           <c:orientation val="minMax"/>
         </c:scaling>
@@ -18056,14 +18066,14 @@
             </a:solidFill>
           </a:ln>
         </c:spPr>
-        <c:crossAx val="89282432"/>
+        <c:crossAx val="89567232"/>
         <c:crosses val="autoZero"/>
         <c:auto val="1"/>
         <c:lblAlgn val="ctr"/>
         <c:lblOffset val="100"/>
       </c:catAx>
       <c:valAx>
-        <c:axId val="89282432"/>
+        <c:axId val="89567232"/>
         <c:scaling>
           <c:orientation val="minMax"/>
         </c:scaling>
@@ -18086,7 +18096,7 @@
             </a:solidFill>
           </a:ln>
         </c:spPr>
-        <c:crossAx val="89280896"/>
+        <c:crossAx val="89539328"/>
         <c:crosses val="autoZero"/>
         <c:crossBetween val="between"/>
       </c:valAx>
@@ -18103,7 +18113,7 @@
     <a:lstStyle/>
     <a:p>
       <a:pPr>
-        <a:defRPr sz="900">
+        <a:defRPr sz="700">
           <a:latin typeface="Calibri" pitchFamily="34" charset="0"/>
           <a:ea typeface="Verdana" pitchFamily="34" charset="0"/>
           <a:cs typeface="Calibri" pitchFamily="34" charset="0"/>
@@ -18346,7 +18356,7 @@
 </file>
 
 <file path=customXml/itemProps1.xml><?xml version="1.0" encoding="utf-8"?>
-<ds:datastoreItem xmlns:ds="http://schemas.openxmlformats.org/officeDocument/2006/customXml" ds:itemID="{8E375677-F219-4334-A550-A36171105A9A}">
+<ds:datastoreItem xmlns:ds="http://schemas.openxmlformats.org/officeDocument/2006/customXml" ds:itemID="{C08234E4-A0E9-4336-B432-14D277EF8364}">
   <ds:schemaRefs>
     <ds:schemaRef ds:uri="http://schemas.openxmlformats.org/officeDocument/2006/bibliography"/>
   </ds:schemaRefs>

</xml_diff>